<commit_message>
resume github link fixed
</commit_message>
<xml_diff>
--- a/english/ozkan_resume_english.docx
+++ b/english/ozkan_resume_english.docx
@@ -168,7 +168,7 @@
                                     <pic:cNvPicPr/>
                                   </pic:nvPicPr>
                                   <pic:blipFill>
-                                    <a:blip r:embed="rId6"/>
+                                    <a:blip r:embed="rId5"/>
                                     <a:stretch>
                                       <a:fillRect/>
                                     </a:stretch>
@@ -409,13 +409,13 @@
                           <pic:cNvPicPr/>
                         </pic:nvPicPr>
                         <pic:blipFill>
-                          <a:blip r:embed="rId7" cstate="print">
+                          <a:blip r:embed="rId6" cstate="print">
                             <a:extLst>
                               <a:ext uri="{28A0092B-C50C-407E-A947-70E740481C1C}">
                                 <a14:useLocalDpi xmlns:a14="http://schemas.microsoft.com/office/drawing/2010/main" val="0"/>
                               </a:ext>
                               <a:ext uri="{96DAC541-7B7A-43D3-8B79-37D633B846F1}">
-                                <asvg:svgBlip xmlns:asvg="http://schemas.microsoft.com/office/drawing/2016/SVG/main" r:embed="rId8"/>
+                                <asvg:svgBlip xmlns:asvg="http://schemas.microsoft.com/office/drawing/2016/SVG/main" r:embed="rId7"/>
                               </a:ext>
                             </a:extLst>
                           </a:blip>
@@ -467,13 +467,13 @@
                           <pic:cNvPicPr/>
                         </pic:nvPicPr>
                         <pic:blipFill>
-                          <a:blip r:embed="rId9" cstate="print">
+                          <a:blip r:embed="rId8" cstate="print">
                             <a:extLst>
                               <a:ext uri="{28A0092B-C50C-407E-A947-70E740481C1C}">
                                 <a14:useLocalDpi xmlns:a14="http://schemas.microsoft.com/office/drawing/2010/main" val="0"/>
                               </a:ext>
                               <a:ext uri="{96DAC541-7B7A-43D3-8B79-37D633B846F1}">
-                                <asvg:svgBlip xmlns:asvg="http://schemas.microsoft.com/office/drawing/2016/SVG/main" r:embed="rId10"/>
+                                <asvg:svgBlip xmlns:asvg="http://schemas.microsoft.com/office/drawing/2016/SVG/main" r:embed="rId9"/>
                               </a:ext>
                             </a:extLst>
                           </a:blip>
@@ -630,13 +630,13 @@
                           <pic:cNvPicPr/>
                         </pic:nvPicPr>
                         <pic:blipFill>
-                          <a:blip r:embed="rId11" cstate="print">
+                          <a:blip r:embed="rId10" cstate="print">
                             <a:extLst>
                               <a:ext uri="{28A0092B-C50C-407E-A947-70E740481C1C}">
                                 <a14:useLocalDpi xmlns:a14="http://schemas.microsoft.com/office/drawing/2010/main" val="0"/>
                               </a:ext>
                               <a:ext uri="{96DAC541-7B7A-43D3-8B79-37D633B846F1}">
-                                <asvg:svgBlip xmlns:asvg="http://schemas.microsoft.com/office/drawing/2016/SVG/main" r:embed="rId12"/>
+                                <asvg:svgBlip xmlns:asvg="http://schemas.microsoft.com/office/drawing/2016/SVG/main" r:embed="rId11"/>
                               </a:ext>
                             </a:extLst>
                           </a:blip>
@@ -733,13 +733,13 @@
                           <pic:cNvPicPr/>
                         </pic:nvPicPr>
                         <pic:blipFill>
-                          <a:blip r:embed="rId13" cstate="print">
+                          <a:blip r:embed="rId12" cstate="print">
                             <a:extLst>
                               <a:ext uri="{28A0092B-C50C-407E-A947-70E740481C1C}">
                                 <a14:useLocalDpi xmlns:a14="http://schemas.microsoft.com/office/drawing/2010/main" val="0"/>
                               </a:ext>
                               <a:ext uri="{96DAC541-7B7A-43D3-8B79-37D633B846F1}">
-                                <asvg:svgBlip xmlns:asvg="http://schemas.microsoft.com/office/drawing/2016/SVG/main" r:embed="rId14"/>
+                                <asvg:svgBlip xmlns:asvg="http://schemas.microsoft.com/office/drawing/2016/SVG/main" r:embed="rId13"/>
                               </a:ext>
                             </a:extLst>
                           </a:blip>
@@ -791,13 +791,13 @@
                           <pic:cNvPicPr/>
                         </pic:nvPicPr>
                         <pic:blipFill>
-                          <a:blip r:embed="rId13" cstate="print">
+                          <a:blip r:embed="rId12" cstate="print">
                             <a:extLst>
                               <a:ext uri="{28A0092B-C50C-407E-A947-70E740481C1C}">
                                 <a14:useLocalDpi xmlns:a14="http://schemas.microsoft.com/office/drawing/2010/main" val="0"/>
                               </a:ext>
                               <a:ext uri="{96DAC541-7B7A-43D3-8B79-37D633B846F1}">
-                                <asvg:svgBlip xmlns:asvg="http://schemas.microsoft.com/office/drawing/2016/SVG/main" r:embed="rId14"/>
+                                <asvg:svgBlip xmlns:asvg="http://schemas.microsoft.com/office/drawing/2016/SVG/main" r:embed="rId13"/>
                               </a:ext>
                             </a:extLst>
                           </a:blip>
@@ -846,7 +846,7 @@
               <w:t xml:space="preserve"> </w:t>
             </w:r>
             <w:r>
-              <w:t>www.github.com/in/ozkancondek/</w:t>
+              <w:t>www.github.com/ozkancondek/</w:t>
             </w:r>
             <w:r>
               <w:rPr>
@@ -3692,7 +3692,7 @@
                 <w:sz w:val="24"/>
               </w:rPr>
             </w:pPr>
-            <w:hyperlink r:id="rId15" w:history="1">
+            <w:hyperlink r:id="rId14" w:history="1">
               <w:r>
                 <w:rPr>
                   <w:rStyle w:val="Hyperlink"/>
@@ -3848,27 +3848,13 @@
                 <w:sz w:val="24"/>
               </w:rPr>
             </w:pPr>
-            <w:hyperlink r:id="rId16" w:history="1">
+            <w:hyperlink r:id="rId15" w:history="1">
               <w:r>
                 <w:rPr>
                   <w:rStyle w:val="Hyperlink"/>
                   <w:sz w:val="24"/>
                 </w:rPr>
-                <w:t>https://mern-proje</w:t>
-              </w:r>
-              <w:r>
-                <w:rPr>
-                  <w:rStyle w:val="Hyperlink"/>
-                  <w:sz w:val="24"/>
-                </w:rPr>
-                <w:t>c</w:t>
-              </w:r>
-              <w:r>
-                <w:rPr>
-                  <w:rStyle w:val="Hyperlink"/>
-                  <w:sz w:val="24"/>
-                </w:rPr>
-                <w:t>t-3507.herokuapp.com</w:t>
+                <w:t>https://mern-project-3507.herokuapp.com</w:t>
               </w:r>
             </w:hyperlink>
           </w:p>
@@ -4089,7 +4075,7 @@
                 <w:sz w:val="24"/>
               </w:rPr>
             </w:pPr>
-            <w:hyperlink r:id="rId17" w:history="1">
+            <w:hyperlink r:id="rId16" w:history="1">
               <w:r>
                 <w:rPr>
                   <w:rStyle w:val="Hyperlink"/>
@@ -4252,7 +4238,7 @@
                 <w:sz w:val="24"/>
               </w:rPr>
             </w:pPr>
-            <w:hyperlink r:id="rId18" w:history="1">
+            <w:hyperlink r:id="rId17" w:history="1">
               <w:r>
                 <w:rPr>
                   <w:rStyle w:val="Hyperlink"/>
@@ -4373,7 +4359,7 @@
                 <w:sz w:val="24"/>
               </w:rPr>
             </w:pPr>
-            <w:hyperlink r:id="rId19" w:history="1">
+            <w:hyperlink r:id="rId18" w:history="1">
               <w:r>
                 <w:rPr>
                   <w:rStyle w:val="Hyperlink"/>
@@ -4494,7 +4480,7 @@
                 <w:sz w:val="24"/>
               </w:rPr>
             </w:pPr>
-            <w:hyperlink r:id="rId20" w:history="1">
+            <w:hyperlink r:id="rId19" w:history="1">
               <w:r>
                 <w:rPr>
                   <w:rStyle w:val="Hyperlink"/>

</xml_diff>